<commit_message>
.gitignore hinzugefügt und so.
</commit_message>
<xml_diff>
--- a/Documents/Projektskizze/Projektskizze.docx
+++ b/Documents/Projektskizze/Projektskizze.docx
@@ -19,33 +19,18 @@
       </w:r>
     </w:p>
     <w:p>
-      <w:proofErr w:type="spellStart"/>
       <w:r>
         <w:t>Seps</w:t>
       </w:r>
-      <w:proofErr w:type="spellEnd"/>
-    </w:p>
-    <w:p>
-      <w:r>
-        <w:t xml:space="preserve">Hafenrundgang </w:t>
-      </w:r>
-      <w:proofErr w:type="spellStart"/>
-      <w:r>
-        <w:t>hamburg</w:t>
-      </w:r>
-      <w:proofErr w:type="spellEnd"/>
-    </w:p>
-    <w:p>
-      <w:r>
-        <w:t xml:space="preserve">In </w:t>
-      </w:r>
-      <w:proofErr w:type="spellStart"/>
-      <w:r>
-        <w:t>msto</w:t>
-      </w:r>
-      <w:proofErr w:type="spellEnd"/>
-      <w:r>
-        <w:t xml:space="preserve"> rumgeträumt</w:t>
+    </w:p>
+    <w:p>
+      <w:r>
+        <w:t>Hafenrundgang hamburg</w:t>
+      </w:r>
+    </w:p>
+    <w:p>
+      <w:r>
+        <w:t>In msto rumgeträumt</w:t>
       </w:r>
     </w:p>
     <w:p>
@@ -58,13 +43,8 @@
     </w:p>
     <w:p>
       <w:r>
-        <w:t xml:space="preserve">Regeln, </w:t>
-      </w:r>
-      <w:proofErr w:type="spellStart"/>
-      <w:r>
-        <w:t>spielzprinzip</w:t>
-      </w:r>
-      <w:proofErr w:type="spellEnd"/>
+        <w:t>Regeln, spielzprinzip</w:t>
+      </w:r>
       <w:r>
         <w:tab/>
       </w:r>
@@ -95,24 +75,20 @@
     </w:p>
     <w:p>
       <w:r>
-        <w:t xml:space="preserve">Kurze </w:t>
-      </w:r>
-      <w:proofErr w:type="spellStart"/>
-      <w:r>
-        <w:t>ladezeit</w:t>
-      </w:r>
-      <w:proofErr w:type="spellEnd"/>
-      <w:r>
-        <w:t xml:space="preserve"> (</w:t>
-      </w:r>
-      <w:proofErr w:type="gramStart"/>
-      <w:r>
-        <w:t>0.5s :</w:t>
-      </w:r>
-      <w:proofErr w:type="gramEnd"/>
-      <w:r>
-        <w:t>P) für schnellen spieleinstieg, wichtig für mobile oder so</w:t>
-      </w:r>
+        <w:t>Kurze ladezeit (0.5s :P) für schnellen spieleinstieg, wichtig für mobile oder so</w:t>
+      </w:r>
+    </w:p>
+    <w:p>
+      <w:r>
+        <w:t>Systemsprache: de oder en? Multilang?</w:t>
+      </w:r>
+    </w:p>
+    <w:p>
+      <w:r>
+        <w:t>Hauptentwicklungsplattform?</w:t>
+      </w:r>
+      <w:bookmarkStart w:id="0" w:name="_GoBack"/>
+      <w:bookmarkEnd w:id="0"/>
     </w:p>
     <w:p>
       <w:pPr>
@@ -132,89 +108,28 @@
     </w:p>
     <w:p>
       <w:r>
-        <w:t xml:space="preserve">Neue </w:t>
-      </w:r>
-      <w:proofErr w:type="spellStart"/>
-      <w:r>
-        <w:t>technologie</w:t>
-      </w:r>
-      <w:proofErr w:type="spellEnd"/>
-      <w:r>
-        <w:t xml:space="preserve"> (</w:t>
-      </w:r>
-      <w:proofErr w:type="spellStart"/>
-      <w:r>
-        <w:t>android</w:t>
-      </w:r>
-      <w:proofErr w:type="spellEnd"/>
-      <w:r>
-        <w:t xml:space="preserve">, </w:t>
-      </w:r>
-      <w:proofErr w:type="spellStart"/>
-      <w:r>
-        <w:t>libgdx</w:t>
-      </w:r>
-      <w:proofErr w:type="spellEnd"/>
-      <w:r>
-        <w:t xml:space="preserve"> oder so)</w:t>
-      </w:r>
-    </w:p>
-    <w:p>
-      <w:r>
-        <w:t>Zeitmangel (</w:t>
-      </w:r>
-      <w:proofErr w:type="spellStart"/>
-      <w:r>
-        <w:t>teilzeit</w:t>
-      </w:r>
-      <w:proofErr w:type="spellEnd"/>
-      <w:r>
-        <w:t xml:space="preserve"> </w:t>
-      </w:r>
-      <w:proofErr w:type="spellStart"/>
-      <w:r>
-        <w:t>bitches</w:t>
-      </w:r>
-      <w:proofErr w:type="spellEnd"/>
-      <w:r>
-        <w:t>)</w:t>
-      </w:r>
-    </w:p>
-    <w:p>
-      <w:r>
-        <w:t xml:space="preserve">Grafik, </w:t>
-      </w:r>
-      <w:proofErr w:type="spellStart"/>
-      <w:r>
-        <w:t>massnahme</w:t>
-      </w:r>
-      <w:proofErr w:type="spellEnd"/>
-      <w:r>
-        <w:t xml:space="preserve"> vereinfachen</w:t>
-      </w:r>
-    </w:p>
-    <w:p>
-      <w:r>
-        <w:t xml:space="preserve">Sound und so, </w:t>
-      </w:r>
-      <w:proofErr w:type="spellStart"/>
-      <w:r>
-        <w:t>massnahme</w:t>
-      </w:r>
-      <w:proofErr w:type="spellEnd"/>
-      <w:r>
-        <w:t xml:space="preserve"> weglassen</w:t>
-      </w:r>
-    </w:p>
-    <w:p>
-      <w:r>
-        <w:t xml:space="preserve">Anschiss, 0 </w:t>
-      </w:r>
-      <w:proofErr w:type="spellStart"/>
-      <w:r>
-        <w:t>motivation</w:t>
-      </w:r>
-      <w:proofErr w:type="spellEnd"/>
+        <w:t>Neue technologie (android, libgdx oder so)</w:t>
+      </w:r>
+    </w:p>
+    <w:p>
+      <w:r>
+        <w:t>Zeitmangel (teilzeit bitches)</w:t>
+      </w:r>
+    </w:p>
+    <w:p>
+      <w:r>
+        <w:t>Grafik, massnahme vereinfachen</w:t>
+      </w:r>
+    </w:p>
+    <w:p>
+      <w:r>
+        <w:t>Sound und so, massnahme weglassen</w:t>
+      </w:r>
+    </w:p>
+    <w:p>
+      <w:r>
+        <w:t>Anschiss, 0 motivation</w:t>
+      </w:r>
     </w:p>
     <w:p>
       <w:pPr>
@@ -273,11 +188,9 @@
             <w:tcW w:w="1413" w:type="dxa"/>
           </w:tcPr>
           <w:p>
-            <w:proofErr w:type="spellStart"/>
             <w:r>
               <w:t>Inception</w:t>
             </w:r>
-            <w:proofErr w:type="spellEnd"/>
           </w:p>
         </w:tc>
         <w:tc>
@@ -458,16 +371,12 @@
     </w:p>
     <w:p>
       <w:r>
-        <w:t xml:space="preserve">Spass, </w:t>
-      </w:r>
-      <w:proofErr w:type="spellStart"/>
-      <w:r>
-        <w:t>zeitvertreib</w:t>
-      </w:r>
-      <w:proofErr w:type="spellEnd"/>
-    </w:p>
-    <w:p>
-      <w:r>
+        <w:t>Spass, zeitvertreib</w:t>
+      </w:r>
+    </w:p>
+    <w:p>
+      <w:r>
+        <w:lastRenderedPageBreak/>
         <w:t>Schneller spieleinstieg, spiel für kurz zwischendurch</w:t>
       </w:r>
     </w:p>
@@ -476,50 +385,18 @@
         <w:pStyle w:val="berschrift1"/>
       </w:pPr>
       <w:r>
-        <w:lastRenderedPageBreak/>
         <w:t>Wirtschaftlichkeit</w:t>
       </w:r>
     </w:p>
     <w:p>
       <w:r>
-        <w:t xml:space="preserve">Potentieller ertrag durch </w:t>
-      </w:r>
-      <w:proofErr w:type="spellStart"/>
-      <w:r>
-        <w:t>werbung</w:t>
-      </w:r>
-      <w:proofErr w:type="spellEnd"/>
-      <w:r>
-        <w:t xml:space="preserve"> oder kosten im </w:t>
-      </w:r>
-      <w:proofErr w:type="spellStart"/>
-      <w:r>
-        <w:t>appstore</w:t>
-      </w:r>
-      <w:proofErr w:type="spellEnd"/>
-    </w:p>
-    <w:p>
-      <w:r>
-        <w:t xml:space="preserve">Evtl. aber besser gratis und werbefrei </w:t>
-      </w:r>
-      <w:proofErr w:type="spellStart"/>
-      <w:r>
-        <w:t>releasen</w:t>
-      </w:r>
-      <w:proofErr w:type="spellEnd"/>
-      <w:r>
-        <w:t xml:space="preserve">, wenn kein grosser </w:t>
-      </w:r>
-      <w:proofErr w:type="spellStart"/>
-      <w:r>
-        <w:t>gewinn</w:t>
-      </w:r>
-      <w:proofErr w:type="spellEnd"/>
-      <w:r>
-        <w:t xml:space="preserve"> absehbar (lieber verbreitung)</w:t>
-      </w:r>
-      <w:bookmarkStart w:id="0" w:name="_GoBack"/>
-      <w:bookmarkEnd w:id="0"/>
+        <w:t>Potentieller ertrag durch werbung oder kosten im appstore</w:t>
+      </w:r>
+    </w:p>
+    <w:p>
+      <w:r>
+        <w:t>Evtl. aber besser gratis und werbefrei releasen, wenn kein grosser gewinn absehbar (lieber verbreitung)</w:t>
+      </w:r>
     </w:p>
     <w:sectPr>
       <w:pgSz w:w="11906" w:h="16838"/>

</xml_diff>